<commit_message>
-detail about task by link (todo.com/task/1/)
</commit_message>
<xml_diff>
--- a/Dokumentacja.docx
+++ b/Dokumentacja.docx
@@ -2904,7 +2904,35 @@
           <w:rFonts w:ascii="Cambria" w:hAnsi="Cambria"/>
           <w:bCs/>
         </w:rPr>
-        <w:t xml:space="preserve"> Serwis który będzie pomocny w kontroli na wszystkimi twoimi zadaniamy aby każdy użytkowniku mógł zawsze pamiętać o każdym swoim zadaniu i optymalizować swój harmonogram dnia .</w:t>
+        <w:t xml:space="preserve"> Serwis który będzie pomocny w kontroli na wszystkimi</w:t>
+      </w:r>
+      <w:r>
+        <w:rPr>
+          <w:rFonts w:ascii="Cambria" w:hAnsi="Cambria"/>
+          <w:bCs/>
+        </w:rPr>
+        <w:t xml:space="preserve"> </w:t>
+      </w:r>
+      <w:r>
+        <w:rPr>
+          <w:rFonts w:ascii="Cambria" w:hAnsi="Cambria"/>
+          <w:bCs/>
+        </w:rPr>
+        <w:t>zadaniam</w:t>
+      </w:r>
+      <w:r>
+        <w:rPr>
+          <w:rFonts w:ascii="Cambria" w:hAnsi="Cambria"/>
+          <w:bCs/>
+        </w:rPr>
+        <w:t>i</w:t>
+      </w:r>
+      <w:r>
+        <w:rPr>
+          <w:rFonts w:ascii="Cambria" w:hAnsi="Cambria"/>
+          <w:bCs/>
+        </w:rPr>
+        <w:t xml:space="preserve"> aby każdy użytkowniku mógł zawsze pamiętać o każdym swoim zadaniu i optymalizować swój harmonogram dnia .</w:t>
       </w:r>
       <w:r>
         <w:rPr>
@@ -2972,7 +3000,14 @@
           <w:rFonts w:ascii="Cambria" w:hAnsi="Cambria"/>
           <w:bCs/>
         </w:rPr>
-        <w:t>Zaktualizuj zadani</w:t>
+        <w:t>Edytuj</w:t>
+      </w:r>
+      <w:r>
+        <w:rPr>
+          <w:rFonts w:ascii="Cambria" w:hAnsi="Cambria"/>
+          <w:bCs/>
+        </w:rPr>
+        <w:t xml:space="preserve"> zadani</w:t>
       </w:r>
       <w:r>
         <w:rPr>
@@ -2997,14 +3032,7 @@
           <w:rFonts w:ascii="Cambria" w:hAnsi="Cambria"/>
           <w:bCs/>
         </w:rPr>
-        <w:t>Przeczytaj zadani</w:t>
-      </w:r>
-      <w:r>
-        <w:rPr>
-          <w:rFonts w:ascii="Cambria" w:hAnsi="Cambria"/>
-          <w:bCs/>
-        </w:rPr>
-        <w:t>e</w:t>
+        <w:t>Oznacz jeśli jest ważne</w:t>
       </w:r>
     </w:p>
     <w:p>
@@ -3205,7 +3233,23 @@
                 <w:rFonts w:ascii="Cambria" w:hAnsi="Cambria"/>
                 <w:bCs/>
               </w:rPr>
-              <w:t>Użytkownik wykonuje najważniejsz zaplanowane i zapisane czynności co pomaga w oszczędzaniu czasu i wywiązywaniu się z obowiązków</w:t>
+              <w:t xml:space="preserve">Użytkownik wykonuje </w:t>
+            </w:r>
+            <w:proofErr w:type="spellStart"/>
+            <w:r>
+              <w:rPr>
+                <w:rFonts w:ascii="Cambria" w:hAnsi="Cambria"/>
+                <w:bCs/>
+              </w:rPr>
+              <w:t>najważniejsz</w:t>
+            </w:r>
+            <w:proofErr w:type="spellEnd"/>
+            <w:r>
+              <w:rPr>
+                <w:rFonts w:ascii="Cambria" w:hAnsi="Cambria"/>
+                <w:bCs/>
+              </w:rPr>
+              <w:t xml:space="preserve"> zaplanowane i zapisane czynności co pomaga w oszczędzaniu czasu i wywiązywaniu się z obowiązków</w:t>
             </w:r>
           </w:p>
         </w:tc>
@@ -3366,7 +3410,55 @@
                 <w:rFonts w:ascii="Cambria" w:hAnsi="Cambria"/>
                 <w:bCs/>
               </w:rPr>
-              <w:t>Zdobędę wiedzę w HTML, CSS, języku programowania python, framework’u Django i nauczę się prac</w:t>
+              <w:t xml:space="preserve">Zdobędę wiedzę w HTML, CSS, języku programowania </w:t>
+            </w:r>
+            <w:proofErr w:type="spellStart"/>
+            <w:r>
+              <w:rPr>
+                <w:rFonts w:ascii="Cambria" w:hAnsi="Cambria"/>
+                <w:bCs/>
+              </w:rPr>
+              <w:t>python</w:t>
+            </w:r>
+            <w:proofErr w:type="spellEnd"/>
+            <w:r>
+              <w:rPr>
+                <w:rFonts w:ascii="Cambria" w:hAnsi="Cambria"/>
+                <w:bCs/>
+              </w:rPr>
+              <w:t xml:space="preserve">, </w:t>
+            </w:r>
+            <w:proofErr w:type="spellStart"/>
+            <w:r>
+              <w:rPr>
+                <w:rFonts w:ascii="Cambria" w:hAnsi="Cambria"/>
+                <w:bCs/>
+              </w:rPr>
+              <w:t>framework’u</w:t>
+            </w:r>
+            <w:proofErr w:type="spellEnd"/>
+            <w:r>
+              <w:rPr>
+                <w:rFonts w:ascii="Cambria" w:hAnsi="Cambria"/>
+                <w:bCs/>
+              </w:rPr>
+              <w:t xml:space="preserve"> </w:t>
+            </w:r>
+            <w:proofErr w:type="spellStart"/>
+            <w:r>
+              <w:rPr>
+                <w:rFonts w:ascii="Cambria" w:hAnsi="Cambria"/>
+                <w:bCs/>
+              </w:rPr>
+              <w:t>Django</w:t>
+            </w:r>
+            <w:proofErr w:type="spellEnd"/>
+            <w:r>
+              <w:rPr>
+                <w:rFonts w:ascii="Cambria" w:hAnsi="Cambria"/>
+                <w:bCs/>
+              </w:rPr>
+              <w:t xml:space="preserve"> i nauczę się prac</w:t>
             </w:r>
             <w:r>
               <w:rPr>
@@ -3484,8 +3576,17 @@
           <w:rFonts w:ascii="Cambria" w:hAnsi="Cambria"/>
           <w:bCs/>
         </w:rPr>
-        <w:t>Vladyslav Gruzin: Progrmaista</w:t>
-      </w:r>
+        <w:t xml:space="preserve">Vladyslav Gruzin: </w:t>
+      </w:r>
+      <w:proofErr w:type="spellStart"/>
+      <w:r>
+        <w:rPr>
+          <w:rFonts w:ascii="Cambria" w:hAnsi="Cambria"/>
+          <w:bCs/>
+        </w:rPr>
+        <w:t>Progrmaista</w:t>
+      </w:r>
+      <w:proofErr w:type="spellEnd"/>
       <w:r>
         <w:rPr>
           <w:rFonts w:ascii="Cambria" w:hAnsi="Cambria"/>
@@ -3696,7 +3797,55 @@
                 <w:rFonts w:ascii="Cambria" w:hAnsi="Cambria"/>
                 <w:bCs/>
               </w:rPr>
-              <w:t>- Możnaa wukorzystywac odrazu wiele urządzeń</w:t>
+              <w:t xml:space="preserve">- </w:t>
+            </w:r>
+            <w:proofErr w:type="spellStart"/>
+            <w:r>
+              <w:rPr>
+                <w:rFonts w:ascii="Cambria" w:hAnsi="Cambria"/>
+                <w:bCs/>
+              </w:rPr>
+              <w:t>Możnaa</w:t>
+            </w:r>
+            <w:proofErr w:type="spellEnd"/>
+            <w:r>
+              <w:rPr>
+                <w:rFonts w:ascii="Cambria" w:hAnsi="Cambria"/>
+                <w:bCs/>
+              </w:rPr>
+              <w:t xml:space="preserve"> </w:t>
+            </w:r>
+            <w:proofErr w:type="spellStart"/>
+            <w:r>
+              <w:rPr>
+                <w:rFonts w:ascii="Cambria" w:hAnsi="Cambria"/>
+                <w:bCs/>
+              </w:rPr>
+              <w:t>wukorzystywac</w:t>
+            </w:r>
+            <w:proofErr w:type="spellEnd"/>
+            <w:r>
+              <w:rPr>
+                <w:rFonts w:ascii="Cambria" w:hAnsi="Cambria"/>
+                <w:bCs/>
+              </w:rPr>
+              <w:t xml:space="preserve"> </w:t>
+            </w:r>
+            <w:proofErr w:type="spellStart"/>
+            <w:r>
+              <w:rPr>
+                <w:rFonts w:ascii="Cambria" w:hAnsi="Cambria"/>
+                <w:bCs/>
+              </w:rPr>
+              <w:t>odrazu</w:t>
+            </w:r>
+            <w:proofErr w:type="spellEnd"/>
+            <w:r>
+              <w:rPr>
+                <w:rFonts w:ascii="Cambria" w:hAnsi="Cambria"/>
+                <w:bCs/>
+              </w:rPr>
+              <w:t xml:space="preserve"> wiele urządzeń</w:t>
             </w:r>
           </w:p>
         </w:tc>
@@ -3719,7 +3868,23 @@
                 <w:rFonts w:ascii="Cambria" w:hAnsi="Cambria"/>
                 <w:bCs/>
               </w:rPr>
-              <w:t>- istnieje wiele podonych projektów</w:t>
+              <w:t xml:space="preserve">- istnieje wiele </w:t>
+            </w:r>
+            <w:proofErr w:type="spellStart"/>
+            <w:r>
+              <w:rPr>
+                <w:rFonts w:ascii="Cambria" w:hAnsi="Cambria"/>
+                <w:bCs/>
+              </w:rPr>
+              <w:t>podonych</w:t>
+            </w:r>
+            <w:proofErr w:type="spellEnd"/>
+            <w:r>
+              <w:rPr>
+                <w:rFonts w:ascii="Cambria" w:hAnsi="Cambria"/>
+                <w:bCs/>
+              </w:rPr>
+              <w:t xml:space="preserve"> projektów</w:t>
             </w:r>
           </w:p>
         </w:tc>
@@ -3802,7 +3967,23 @@
                 <w:rFonts w:ascii="Cambria" w:hAnsi="Cambria"/>
                 <w:bCs/>
               </w:rPr>
-              <w:t>- Osoba korzystająca ze strony będzie sprawniej wykonywaać swoje zadania na czas</w:t>
+              <w:t xml:space="preserve">- Osoba korzystająca ze strony będzie sprawniej </w:t>
+            </w:r>
+            <w:proofErr w:type="spellStart"/>
+            <w:r>
+              <w:rPr>
+                <w:rFonts w:ascii="Cambria" w:hAnsi="Cambria"/>
+                <w:bCs/>
+              </w:rPr>
+              <w:t>wykonywaać</w:t>
+            </w:r>
+            <w:proofErr w:type="spellEnd"/>
+            <w:r>
+              <w:rPr>
+                <w:rFonts w:ascii="Cambria" w:hAnsi="Cambria"/>
+                <w:bCs/>
+              </w:rPr>
+              <w:t xml:space="preserve"> swoje zadania na czas</w:t>
             </w:r>
           </w:p>
           <w:p>
@@ -3961,6 +4142,7 @@
           <w:bCs/>
         </w:rPr>
       </w:pPr>
+      <w:proofErr w:type="spellStart"/>
       <w:r>
         <w:rPr>
           <w:rFonts w:ascii="Cambria" w:hAnsi="Cambria"/>
@@ -3968,6 +4150,7 @@
         </w:rPr>
         <w:t>PyCharm</w:t>
       </w:r>
+      <w:proofErr w:type="spellEnd"/>
     </w:p>
     <w:p>
       <w:pPr>
@@ -4202,6 +4385,7 @@
                 <w:bCs/>
               </w:rPr>
             </w:pPr>
+            <w:proofErr w:type="spellStart"/>
             <w:r>
               <w:rPr>
                 <w:rFonts w:ascii="Cambria" w:hAnsi="Cambria"/>
@@ -4209,6 +4393,7 @@
               </w:rPr>
               <w:t>PyCharm</w:t>
             </w:r>
+            <w:proofErr w:type="spellEnd"/>
           </w:p>
         </w:tc>
         <w:tc>
@@ -4915,6 +5100,13 @@
               </w:rPr>
               <w:t xml:space="preserve"> </w:t>
             </w:r>
+            <w:r>
+              <w:rPr>
+                <w:rFonts w:ascii="Cambria" w:hAnsi="Cambria"/>
+                <w:bCs/>
+              </w:rPr>
+              <w:t xml:space="preserve">, wyświetlenie zadań na stronie głównej stworzonych przez panel administratora, wyświetlenie szczególnej informacji o zadaniu przez id w linku </w:t>
+            </w:r>
           </w:p>
         </w:tc>
       </w:tr>
@@ -5158,6 +5350,7 @@
                 <w:rFonts w:ascii="Cambria" w:hAnsi="Cambria"/>
                 <w:bCs/>
               </w:rPr>
+              <w:lastRenderedPageBreak/>
               <w:t>DD.MM.RRRR</w:t>
             </w:r>
           </w:p>
@@ -5232,7 +5425,6 @@
                 <w:rFonts w:ascii="Cambria" w:hAnsi="Cambria"/>
                 <w:bCs/>
               </w:rPr>
-              <w:lastRenderedPageBreak/>
               <w:t>DD.MM.RRRR</w:t>
             </w:r>
           </w:p>
@@ -6440,16 +6632,41 @@
     </w:p>
     <w:p>
       <w:r>
-        <w:t>Do stworzenia strony internetowej ToDo List został wykorzystany framework Django.</w:t>
-      </w:r>
-    </w:p>
-    <w:p>
-      <w:pPr>
-        <w:rPr>
-          <w:rFonts w:ascii="Cambria" w:hAnsi="Cambria"/>
-          <w:bCs/>
-        </w:rPr>
-      </w:pPr>
+        <w:t xml:space="preserve">Do stworzenia strony internetowej </w:t>
+      </w:r>
+      <w:proofErr w:type="spellStart"/>
+      <w:r>
+        <w:t>ToDo</w:t>
+      </w:r>
+      <w:proofErr w:type="spellEnd"/>
+      <w:r>
+        <w:t xml:space="preserve"> List został wykorzystany </w:t>
+      </w:r>
+      <w:proofErr w:type="spellStart"/>
+      <w:r>
+        <w:t>framework</w:t>
+      </w:r>
+      <w:proofErr w:type="spellEnd"/>
+      <w:r>
+        <w:t xml:space="preserve"> </w:t>
+      </w:r>
+      <w:proofErr w:type="spellStart"/>
+      <w:r>
+        <w:t>Django</w:t>
+      </w:r>
+      <w:proofErr w:type="spellEnd"/>
+      <w:r>
+        <w:t>.</w:t>
+      </w:r>
+    </w:p>
+    <w:p>
+      <w:pPr>
+        <w:rPr>
+          <w:rFonts w:ascii="Cambria" w:hAnsi="Cambria"/>
+          <w:bCs/>
+        </w:rPr>
+      </w:pPr>
+      <w:proofErr w:type="spellStart"/>
       <w:r>
         <w:rPr>
           <w:rFonts w:ascii="Helvetica" w:hAnsi="Helvetica" w:cs="Helvetica"/>
@@ -6457,8 +6674,9 @@
           <w:spacing w:val="3"/>
           <w:shd w:val="clear" w:color="auto" w:fill="FFFFFF"/>
         </w:rPr>
-        <w:t>Django to darmowy i open-source'owy framework do tworzenia aplikacji webowych, napisany w Pythonie.</w:t>
-      </w:r>
+        <w:t>Django</w:t>
+      </w:r>
+      <w:proofErr w:type="spellEnd"/>
       <w:r>
         <w:rPr>
           <w:rFonts w:ascii="Helvetica" w:hAnsi="Helvetica" w:cs="Helvetica"/>
@@ -6466,7 +6684,176 @@
           <w:spacing w:val="3"/>
           <w:shd w:val="clear" w:color="auto" w:fill="FFFFFF"/>
         </w:rPr>
-        <w:t xml:space="preserve"> Django posiada bardzo wygody dostęp do komunikaacji z bazą dannych. To rozwiązanie zostało wybrane dlatego że jest barddzo popularnym ze względa na swoja łatwość w i dużą ilość </w:t>
+        <w:t xml:space="preserve"> to darmowy i open-</w:t>
+      </w:r>
+      <w:proofErr w:type="spellStart"/>
+      <w:r>
+        <w:rPr>
+          <w:rFonts w:ascii="Helvetica" w:hAnsi="Helvetica" w:cs="Helvetica"/>
+          <w:color w:val="333333"/>
+          <w:spacing w:val="3"/>
+          <w:shd w:val="clear" w:color="auto" w:fill="FFFFFF"/>
+        </w:rPr>
+        <w:t>source'owy</w:t>
+      </w:r>
+      <w:proofErr w:type="spellEnd"/>
+      <w:r>
+        <w:rPr>
+          <w:rFonts w:ascii="Helvetica" w:hAnsi="Helvetica" w:cs="Helvetica"/>
+          <w:color w:val="333333"/>
+          <w:spacing w:val="3"/>
+          <w:shd w:val="clear" w:color="auto" w:fill="FFFFFF"/>
+        </w:rPr>
+        <w:t xml:space="preserve"> </w:t>
+      </w:r>
+      <w:proofErr w:type="spellStart"/>
+      <w:r>
+        <w:rPr>
+          <w:rFonts w:ascii="Helvetica" w:hAnsi="Helvetica" w:cs="Helvetica"/>
+          <w:color w:val="333333"/>
+          <w:spacing w:val="3"/>
+          <w:shd w:val="clear" w:color="auto" w:fill="FFFFFF"/>
+        </w:rPr>
+        <w:t>framework</w:t>
+      </w:r>
+      <w:proofErr w:type="spellEnd"/>
+      <w:r>
+        <w:rPr>
+          <w:rFonts w:ascii="Helvetica" w:hAnsi="Helvetica" w:cs="Helvetica"/>
+          <w:color w:val="333333"/>
+          <w:spacing w:val="3"/>
+          <w:shd w:val="clear" w:color="auto" w:fill="FFFFFF"/>
+        </w:rPr>
+        <w:t xml:space="preserve"> do tworzenia aplikacji webowych, napisany w </w:t>
+      </w:r>
+      <w:proofErr w:type="spellStart"/>
+      <w:r>
+        <w:rPr>
+          <w:rFonts w:ascii="Helvetica" w:hAnsi="Helvetica" w:cs="Helvetica"/>
+          <w:color w:val="333333"/>
+          <w:spacing w:val="3"/>
+          <w:shd w:val="clear" w:color="auto" w:fill="FFFFFF"/>
+        </w:rPr>
+        <w:t>Pythonie</w:t>
+      </w:r>
+      <w:proofErr w:type="spellEnd"/>
+      <w:r>
+        <w:rPr>
+          <w:rFonts w:ascii="Helvetica" w:hAnsi="Helvetica" w:cs="Helvetica"/>
+          <w:color w:val="333333"/>
+          <w:spacing w:val="3"/>
+          <w:shd w:val="clear" w:color="auto" w:fill="FFFFFF"/>
+        </w:rPr>
+        <w:t>.</w:t>
+      </w:r>
+      <w:r>
+        <w:rPr>
+          <w:rFonts w:ascii="Helvetica" w:hAnsi="Helvetica" w:cs="Helvetica"/>
+          <w:color w:val="333333"/>
+          <w:spacing w:val="3"/>
+          <w:shd w:val="clear" w:color="auto" w:fill="FFFFFF"/>
+        </w:rPr>
+        <w:t xml:space="preserve"> </w:t>
+      </w:r>
+      <w:proofErr w:type="spellStart"/>
+      <w:r>
+        <w:rPr>
+          <w:rFonts w:ascii="Helvetica" w:hAnsi="Helvetica" w:cs="Helvetica"/>
+          <w:color w:val="333333"/>
+          <w:spacing w:val="3"/>
+          <w:shd w:val="clear" w:color="auto" w:fill="FFFFFF"/>
+        </w:rPr>
+        <w:t>Django</w:t>
+      </w:r>
+      <w:proofErr w:type="spellEnd"/>
+      <w:r>
+        <w:rPr>
+          <w:rFonts w:ascii="Helvetica" w:hAnsi="Helvetica" w:cs="Helvetica"/>
+          <w:color w:val="333333"/>
+          <w:spacing w:val="3"/>
+          <w:shd w:val="clear" w:color="auto" w:fill="FFFFFF"/>
+        </w:rPr>
+        <w:t xml:space="preserve"> posiada bardzo wygody dostęp do </w:t>
+      </w:r>
+      <w:proofErr w:type="spellStart"/>
+      <w:r>
+        <w:rPr>
+          <w:rFonts w:ascii="Helvetica" w:hAnsi="Helvetica" w:cs="Helvetica"/>
+          <w:color w:val="333333"/>
+          <w:spacing w:val="3"/>
+          <w:shd w:val="clear" w:color="auto" w:fill="FFFFFF"/>
+        </w:rPr>
+        <w:t>komunikaacji</w:t>
+      </w:r>
+      <w:proofErr w:type="spellEnd"/>
+      <w:r>
+        <w:rPr>
+          <w:rFonts w:ascii="Helvetica" w:hAnsi="Helvetica" w:cs="Helvetica"/>
+          <w:color w:val="333333"/>
+          <w:spacing w:val="3"/>
+          <w:shd w:val="clear" w:color="auto" w:fill="FFFFFF"/>
+        </w:rPr>
+        <w:t xml:space="preserve"> z bazą </w:t>
+      </w:r>
+      <w:proofErr w:type="spellStart"/>
+      <w:r>
+        <w:rPr>
+          <w:rFonts w:ascii="Helvetica" w:hAnsi="Helvetica" w:cs="Helvetica"/>
+          <w:color w:val="333333"/>
+          <w:spacing w:val="3"/>
+          <w:shd w:val="clear" w:color="auto" w:fill="FFFFFF"/>
+        </w:rPr>
+        <w:t>dannych</w:t>
+      </w:r>
+      <w:proofErr w:type="spellEnd"/>
+      <w:r>
+        <w:rPr>
+          <w:rFonts w:ascii="Helvetica" w:hAnsi="Helvetica" w:cs="Helvetica"/>
+          <w:color w:val="333333"/>
+          <w:spacing w:val="3"/>
+          <w:shd w:val="clear" w:color="auto" w:fill="FFFFFF"/>
+        </w:rPr>
+        <w:t xml:space="preserve">. To rozwiązanie zostało wybrane dlatego że jest </w:t>
+      </w:r>
+      <w:proofErr w:type="spellStart"/>
+      <w:r>
+        <w:rPr>
+          <w:rFonts w:ascii="Helvetica" w:hAnsi="Helvetica" w:cs="Helvetica"/>
+          <w:color w:val="333333"/>
+          <w:spacing w:val="3"/>
+          <w:shd w:val="clear" w:color="auto" w:fill="FFFFFF"/>
+        </w:rPr>
+        <w:t>barddzo</w:t>
+      </w:r>
+      <w:proofErr w:type="spellEnd"/>
+      <w:r>
+        <w:rPr>
+          <w:rFonts w:ascii="Helvetica" w:hAnsi="Helvetica" w:cs="Helvetica"/>
+          <w:color w:val="333333"/>
+          <w:spacing w:val="3"/>
+          <w:shd w:val="clear" w:color="auto" w:fill="FFFFFF"/>
+        </w:rPr>
+        <w:t xml:space="preserve"> popularnym ze </w:t>
+      </w:r>
+      <w:proofErr w:type="spellStart"/>
+      <w:r>
+        <w:rPr>
+          <w:rFonts w:ascii="Helvetica" w:hAnsi="Helvetica" w:cs="Helvetica"/>
+          <w:color w:val="333333"/>
+          <w:spacing w:val="3"/>
+          <w:shd w:val="clear" w:color="auto" w:fill="FFFFFF"/>
+        </w:rPr>
+        <w:t>względa</w:t>
+      </w:r>
+      <w:proofErr w:type="spellEnd"/>
+      <w:r>
+        <w:rPr>
+          <w:rFonts w:ascii="Helvetica" w:hAnsi="Helvetica" w:cs="Helvetica"/>
+          <w:color w:val="333333"/>
+          <w:spacing w:val="3"/>
+          <w:shd w:val="clear" w:color="auto" w:fill="FFFFFF"/>
+        </w:rPr>
+        <w:t xml:space="preserve"> na swoja łatwość w i dużą ilość </w:t>
       </w:r>
       <w:r>
         <w:rPr>
@@ -7509,7 +7896,7 @@
             <v:stroke joinstyle="miter"/>
             <v:path gradientshapeok="t" o:connecttype="rect"/>
           </v:shapetype>
-          <v:shape id="Pole tekstowe 2" o:spid="_x0000_s2050" type="#_x0000_t202" style="position:absolute;left:0;text-align:left;margin-left:2200.35pt;margin-top:0;width:283.45pt;height:22.7pt;z-index:251659264;visibility:visible;mso-wrap-distance-top:3.6pt;mso-wrap-distance-bottom:3.6pt;mso-position-horizontal:right;mso-position-horizontal-relative:margin;mso-position-vertical:bottom;mso-position-vertical-relative:margin;mso-width-relative:margin;mso-height-relative:margin" fillcolor="#f9f9f9" stroked="f">
+          <v:shape id="Pole tekstowe 2" o:spid="_x0000_s2050" type="#_x0000_t202" style="position:absolute;left:0;text-align:left;margin-left:2664.85pt;margin-top:0;width:283.45pt;height:22.7pt;z-index:251659264;visibility:visible;mso-wrap-distance-top:3.6pt;mso-wrap-distance-bottom:3.6pt;mso-position-horizontal:right;mso-position-horizontal-relative:margin;mso-position-vertical:bottom;mso-position-vertical-relative:margin;mso-width-relative:margin;mso-height-relative:margin" fillcolor="#f9f9f9" stroked="f">
             <v:textbox>
               <w:txbxContent>
                 <w:p>

</xml_diff>